<commit_message>
Added resume changes and cover letters
</commit_message>
<xml_diff>
--- a/downloads/cover letters/cover-letter-web-dev-generic.docx
+++ b/downloads/cover letters/cover-letter-web-dev-generic.docx
@@ -1,6 +1,6 @@
 
 <file path=word/document.xml><?xml version="1.0" encoding="utf-8"?>
-<w:document xmlns:wpc="http://schemas.microsoft.com/office/word/2010/wordprocessingCanvas" xmlns:mc="http://schemas.openxmlformats.org/markup-compatibility/2006" xmlns:o="urn:schemas-microsoft-com:office:office" xmlns:r="http://schemas.openxmlformats.org/officeDocument/2006/relationships" xmlns:m="http://schemas.openxmlformats.org/officeDocument/2006/math" xmlns:v="urn:schemas-microsoft-com:vml" xmlns:wp14="http://schemas.microsoft.com/office/word/2010/wordprocessingDrawing" xmlns:wp="http://schemas.openxmlformats.org/drawingml/2006/wordprocessingDrawing" xmlns:w10="urn:schemas-microsoft-com:office:word" xmlns:w="http://schemas.openxmlformats.org/wordprocessingml/2006/main" xmlns:w14="http://schemas.microsoft.com/office/word/2010/wordml" xmlns:w15="http://schemas.microsoft.com/office/word/2012/wordml" xmlns:wpg="http://schemas.microsoft.com/office/word/2010/wordprocessingGroup" xmlns:wpi="http://schemas.microsoft.com/office/word/2010/wordprocessingInk" xmlns:wne="http://schemas.microsoft.com/office/word/2006/wordml" xmlns:wps="http://schemas.microsoft.com/office/word/2010/wordprocessingShape" mc:Ignorable="w14 w15 wp14">
+<w:document xmlns:wpc="http://schemas.microsoft.com/office/word/2010/wordprocessingCanvas" xmlns:cx="http://schemas.microsoft.com/office/drawing/2014/chartex" xmlns:cx1="http://schemas.microsoft.com/office/drawing/2015/9/8/chartex" xmlns:cx2="http://schemas.microsoft.com/office/drawing/2015/10/21/chartex" xmlns:cx3="http://schemas.microsoft.com/office/drawing/2016/5/9/chartex" xmlns:cx4="http://schemas.microsoft.com/office/drawing/2016/5/10/chartex" xmlns:cx5="http://schemas.microsoft.com/office/drawing/2016/5/11/chartex" xmlns:mc="http://schemas.openxmlformats.org/markup-compatibility/2006" xmlns:o="urn:schemas-microsoft-com:office:office" xmlns:r="http://schemas.openxmlformats.org/officeDocument/2006/relationships" xmlns:m="http://schemas.openxmlformats.org/officeDocument/2006/math" xmlns:v="urn:schemas-microsoft-com:vml" xmlns:wp14="http://schemas.microsoft.com/office/word/2010/wordprocessingDrawing" xmlns:wp="http://schemas.openxmlformats.org/drawingml/2006/wordprocessingDrawing" xmlns:w10="urn:schemas-microsoft-com:office:word" xmlns:w="http://schemas.openxmlformats.org/wordprocessingml/2006/main" xmlns:w14="http://schemas.microsoft.com/office/word/2010/wordml" xmlns:w15="http://schemas.microsoft.com/office/word/2012/wordml" xmlns:w16se="http://schemas.microsoft.com/office/word/2015/wordml/symex" xmlns:wpg="http://schemas.microsoft.com/office/word/2010/wordprocessingGroup" xmlns:wpi="http://schemas.microsoft.com/office/word/2010/wordprocessingInk" xmlns:wne="http://schemas.microsoft.com/office/word/2006/wordml" xmlns:wps="http://schemas.microsoft.com/office/word/2010/wordprocessingShape" mc:Ignorable="w14 w15 w16se wp14">
   <w:body>
     <w:p>
       <w:pPr>
@@ -72,12 +72,14 @@
       <w:pPr>
         <w:spacing w:line="240" w:lineRule="auto"/>
         <w:rPr>
-          <w:sz w:val="24"/>
-          <w:szCs w:val="24"/>
-        </w:rPr>
-      </w:pPr>
-      <w:r>
-        <w:rPr>
+          <w:rFonts w:cstheme="minorHAnsi"/>
+          <w:sz w:val="24"/>
+          <w:szCs w:val="24"/>
+        </w:rPr>
+      </w:pPr>
+      <w:r>
+        <w:rPr>
+          <w:rFonts w:cstheme="minorHAnsi"/>
           <w:sz w:val="24"/>
           <w:szCs w:val="24"/>
         </w:rPr>
@@ -88,21 +90,24 @@
       <w:pPr>
         <w:spacing w:line="240" w:lineRule="auto"/>
         <w:rPr>
-          <w:sz w:val="24"/>
-          <w:szCs w:val="24"/>
-        </w:rPr>
-      </w:pPr>
-    </w:p>
-    <w:p>
-      <w:pPr>
-        <w:spacing w:line="240" w:lineRule="auto"/>
-        <w:rPr>
-          <w:sz w:val="24"/>
-          <w:szCs w:val="24"/>
-        </w:rPr>
-      </w:pPr>
-      <w:r>
-        <w:rPr>
+          <w:rFonts w:cstheme="minorHAnsi"/>
+          <w:sz w:val="24"/>
+          <w:szCs w:val="24"/>
+        </w:rPr>
+      </w:pPr>
+    </w:p>
+    <w:p>
+      <w:pPr>
+        <w:spacing w:line="240" w:lineRule="auto"/>
+        <w:rPr>
+          <w:rFonts w:cstheme="minorHAnsi"/>
+          <w:sz w:val="24"/>
+          <w:szCs w:val="24"/>
+        </w:rPr>
+      </w:pPr>
+      <w:r>
+        <w:rPr>
+          <w:rFonts w:cstheme="minorHAnsi"/>
           <w:sz w:val="24"/>
           <w:szCs w:val="24"/>
         </w:rPr>
@@ -113,12 +118,14 @@
       <w:pPr>
         <w:spacing w:line="240" w:lineRule="auto"/>
         <w:rPr>
-          <w:sz w:val="24"/>
-          <w:szCs w:val="24"/>
-        </w:rPr>
-      </w:pPr>
-      <w:r>
-        <w:rPr>
+          <w:rFonts w:cstheme="minorHAnsi"/>
+          <w:sz w:val="24"/>
+          <w:szCs w:val="24"/>
+        </w:rPr>
+      </w:pPr>
+      <w:r>
+        <w:rPr>
+          <w:rFonts w:cstheme="minorHAnsi"/>
           <w:sz w:val="24"/>
           <w:szCs w:val="24"/>
         </w:rPr>
@@ -129,21 +136,24 @@
       <w:pPr>
         <w:spacing w:line="240" w:lineRule="auto"/>
         <w:rPr>
-          <w:sz w:val="24"/>
-          <w:szCs w:val="24"/>
-        </w:rPr>
-      </w:pPr>
-    </w:p>
-    <w:p>
-      <w:pPr>
-        <w:spacing w:line="240" w:lineRule="auto"/>
-        <w:rPr>
-          <w:sz w:val="24"/>
-          <w:szCs w:val="24"/>
-        </w:rPr>
-      </w:pPr>
-      <w:r>
-        <w:rPr>
+          <w:rFonts w:cstheme="minorHAnsi"/>
+          <w:sz w:val="24"/>
+          <w:szCs w:val="24"/>
+        </w:rPr>
+      </w:pPr>
+    </w:p>
+    <w:p>
+      <w:pPr>
+        <w:spacing w:line="240" w:lineRule="auto"/>
+        <w:rPr>
+          <w:rFonts w:cstheme="minorHAnsi"/>
+          <w:sz w:val="24"/>
+          <w:szCs w:val="24"/>
+        </w:rPr>
+      </w:pPr>
+      <w:r>
+        <w:rPr>
+          <w:rFonts w:cstheme="minorHAnsi"/>
           <w:sz w:val="24"/>
           <w:szCs w:val="24"/>
         </w:rPr>
@@ -154,12 +164,14 @@
       <w:pPr>
         <w:spacing w:line="240" w:lineRule="auto"/>
         <w:rPr>
-          <w:sz w:val="24"/>
-          <w:szCs w:val="24"/>
-        </w:rPr>
-      </w:pPr>
-      <w:r>
-        <w:rPr>
+          <w:rFonts w:cstheme="minorHAnsi"/>
+          <w:sz w:val="24"/>
+          <w:szCs w:val="24"/>
+        </w:rPr>
+      </w:pPr>
+      <w:r>
+        <w:rPr>
+          <w:rFonts w:cstheme="minorHAnsi"/>
           <w:sz w:val="24"/>
           <w:szCs w:val="24"/>
         </w:rPr>
@@ -170,86 +182,50 @@
       <w:pPr>
         <w:spacing w:line="240" w:lineRule="auto"/>
         <w:rPr>
-          <w:rFonts w:cs="Times New Roman"/>
-          <w:sz w:val="24"/>
-          <w:szCs w:val="24"/>
-        </w:rPr>
-      </w:pPr>
-      <w:r>
-        <w:rPr>
-          <w:rFonts w:cs="Times New Roman"/>
-          <w:sz w:val="24"/>
-          <w:szCs w:val="24"/>
-        </w:rPr>
-        <w:t>My educational background has prepared me for the role of [Job Title].  In particular, my study of [enter relevant areas of study] has given me a solid background so that I can perform [enter job duties]. I am eager to contribute my enthusiasm and skills to the [Company Name] team.</w:t>
-      </w:r>
-    </w:p>
-    <w:p>
-      <w:pPr>
-        <w:spacing w:line="240" w:lineRule="auto"/>
-        <w:rPr>
-          <w:rFonts w:cs="Times New Roman"/>
-          <w:sz w:val="24"/>
-          <w:szCs w:val="24"/>
-        </w:rPr>
-      </w:pPr>
-      <w:r>
-        <w:rPr>
-          <w:rFonts w:cs="Times New Roman"/>
-          <w:sz w:val="24"/>
-          <w:szCs w:val="24"/>
-        </w:rPr>
-        <w:t xml:space="preserve">My educational background is in Computer Science, and I have 4+ years of experience using Java, C, and C++. I have also taken courses in web development and have solid experience using Internet languages like HTML5, CSS3, and JavaScript. At my current job, I have worked with the aforementioned languages as well as other web tools such as Ruby on Rails, </w:t>
+          <w:rFonts w:cstheme="minorHAnsi"/>
+          <w:sz w:val="24"/>
+          <w:szCs w:val="24"/>
+        </w:rPr>
+      </w:pPr>
+      <w:r>
+        <w:rPr>
+          <w:rFonts w:cstheme="minorHAnsi"/>
+          <w:sz w:val="24"/>
+          <w:szCs w:val="24"/>
+        </w:rPr>
+        <w:t xml:space="preserve">My educational background is in Computer Science, and I have 4+ years of experience using Java, C, and C++. I have also taken courses in web development and have solid experience using Internet languages like HTML5, CSS3, and JavaScript. At my current job, I have worked with the aforementioned languages as well as other web tools such as Ruby on Rails, Heroku, </w:t>
       </w:r>
       <w:proofErr w:type="spellStart"/>
       <w:r>
         <w:rPr>
-          <w:rFonts w:cs="Times New Roman"/>
-          <w:sz w:val="24"/>
-          <w:szCs w:val="24"/>
-        </w:rPr>
-        <w:t>Heroku</w:t>
+          <w:rFonts w:cstheme="minorHAnsi"/>
+          <w:sz w:val="24"/>
+          <w:szCs w:val="24"/>
+        </w:rPr>
+        <w:t>CloudFront</w:t>
       </w:r>
       <w:proofErr w:type="spellEnd"/>
       <w:r>
         <w:rPr>
-          <w:rFonts w:cs="Times New Roman"/>
-          <w:sz w:val="24"/>
-          <w:szCs w:val="24"/>
-        </w:rPr>
-        <w:t xml:space="preserve">, </w:t>
+          <w:rFonts w:cstheme="minorHAnsi"/>
+          <w:sz w:val="24"/>
+          <w:szCs w:val="24"/>
+        </w:rPr>
+        <w:t xml:space="preserve"> &amp;amp; S3, and </w:t>
       </w:r>
       <w:proofErr w:type="spellStart"/>
       <w:r>
         <w:rPr>
-          <w:rFonts w:cs="Times New Roman"/>
-          <w:sz w:val="24"/>
-          <w:szCs w:val="24"/>
-        </w:rPr>
-        <w:t>CloudFront</w:t>
+          <w:rFonts w:cstheme="minorHAnsi"/>
+          <w:sz w:val="24"/>
+          <w:szCs w:val="24"/>
+        </w:rPr>
+        <w:t>CloudFlare</w:t>
       </w:r>
       <w:proofErr w:type="spellEnd"/>
       <w:r>
         <w:rPr>
-          <w:rFonts w:cs="Times New Roman"/>
-          <w:sz w:val="24"/>
-          <w:szCs w:val="24"/>
-        </w:rPr>
-        <w:t xml:space="preserve"> &amp;amp; S3, and </w:t>
-      </w:r>
-      <w:proofErr w:type="spellStart"/>
-      <w:r>
-        <w:rPr>
-          <w:rFonts w:cs="Times New Roman"/>
-          <w:sz w:val="24"/>
-          <w:szCs w:val="24"/>
-        </w:rPr>
-        <w:t>CloudFlare</w:t>
-      </w:r>
-      <w:proofErr w:type="spellEnd"/>
-      <w:r>
-        <w:rPr>
-          <w:rFonts w:cs="Times New Roman"/>
+          <w:rFonts w:cstheme="minorHAnsi"/>
           <w:sz w:val="24"/>
           <w:szCs w:val="24"/>
         </w:rPr>
@@ -260,70 +236,52 @@
       <w:pPr>
         <w:spacing w:line="240" w:lineRule="auto"/>
         <w:rPr>
-          <w:rFonts w:cs="Times New Roman"/>
-          <w:sz w:val="24"/>
-          <w:szCs w:val="24"/>
-        </w:rPr>
-      </w:pPr>
-      <w:r>
-        <w:rPr>
-          <w:rFonts w:cs="Times New Roman"/>
-          <w:sz w:val="24"/>
-          <w:szCs w:val="24"/>
-        </w:rPr>
-        <w:t>I have been told I'm a very fast learner, and in fact excelled at my first job as a firmware engineer with no prior firmware experience. My background is rooted in software and firmware, but I am passionate about the Internet and would like to shift my caree</w:t>
-      </w:r>
-      <w:r>
-        <w:rPr>
-          <w:rFonts w:cs="Times New Roman"/>
-          <w:sz w:val="24"/>
-          <w:szCs w:val="24"/>
-        </w:rPr>
-        <w:t>r to full stack web development.</w:t>
-      </w:r>
-    </w:p>
-    <w:p>
-      <w:pPr>
-        <w:spacing w:line="240" w:lineRule="auto"/>
-        <w:rPr>
-          <w:rFonts w:ascii="Times New Roman" w:hAnsi="Times New Roman" w:cs="Times New Roman"/>
-          <w:sz w:val="24"/>
-          <w:szCs w:val="24"/>
-        </w:rPr>
-      </w:pPr>
-      <w:r>
-        <w:rPr>
-          <w:rFonts w:ascii="Times New Roman" w:hAnsi="Times New Roman" w:cs="Times New Roman"/>
-          <w:sz w:val="24"/>
-          <w:szCs w:val="24"/>
-        </w:rPr>
-        <w:t>I am certain that my resume will give you a greater understanding of my qualifications for this exciting opportunity</w:t>
-      </w:r>
-      <w:r>
-        <w:rPr>
-          <w:rFonts w:ascii="Times New Roman" w:hAnsi="Times New Roman" w:cs="Times New Roman"/>
-          <w:sz w:val="24"/>
-          <w:szCs w:val="24"/>
-        </w:rPr>
-        <w:t>.</w:t>
-      </w:r>
-    </w:p>
-    <w:p>
-      <w:pPr>
-        <w:spacing w:line="240" w:lineRule="auto"/>
-        <w:rPr>
-          <w:rFonts w:ascii="Times New Roman" w:hAnsi="Times New Roman" w:cs="Times New Roman"/>
-          <w:sz w:val="24"/>
-          <w:szCs w:val="24"/>
-        </w:rPr>
-      </w:pPr>
-      <w:r>
-        <w:rPr>
-          <w:rFonts w:ascii="Times New Roman" w:hAnsi="Times New Roman" w:cs="Times New Roman"/>
-          <w:sz w:val="24"/>
-          <w:szCs w:val="24"/>
-        </w:rPr>
-        <w:t>I would greatly appreciate the opportunity to work with and learn from you and your talented team. I look forward to speaking with you soon.</w:t>
+          <w:rFonts w:cstheme="minorHAnsi"/>
+          <w:sz w:val="24"/>
+          <w:szCs w:val="24"/>
+        </w:rPr>
+      </w:pPr>
+      <w:r>
+        <w:rPr>
+          <w:rFonts w:cstheme="minorHAnsi"/>
+          <w:sz w:val="24"/>
+          <w:szCs w:val="24"/>
+        </w:rPr>
+        <w:t xml:space="preserve">I worked in IT support for 6 years and work well with others, be it customers or a team of developers. I have been working with a vast array of web technologies at my current job for about four months now (punchthrough.com), and have decided I'd like my career to be </w:t>
+      </w:r>
+      <w:r>
+        <w:rPr>
+          <w:rFonts w:cstheme="minorHAnsi"/>
+          <w:sz w:val="24"/>
+          <w:szCs w:val="24"/>
+        </w:rPr>
+        <w:t>in</w:t>
+      </w:r>
+      <w:r>
+        <w:rPr>
+          <w:rFonts w:cstheme="minorHAnsi"/>
+          <w:sz w:val="24"/>
+          <w:szCs w:val="24"/>
+        </w:rPr>
+        <w:t xml:space="preserve"> Internet technologies. I'm a very fast learner; in fact, I was hired at my current place of work as a firmware engineer and excelled without any prior experience in firmware/hardware development/testing.</w:t>
+      </w:r>
+    </w:p>
+    <w:p>
+      <w:pPr>
+        <w:spacing w:line="240" w:lineRule="auto"/>
+        <w:rPr>
+          <w:rFonts w:cstheme="minorHAnsi"/>
+          <w:sz w:val="24"/>
+          <w:szCs w:val="24"/>
+        </w:rPr>
+      </w:pPr>
+      <w:r>
+        <w:rPr>
+          <w:rFonts w:cstheme="minorHAnsi"/>
+          <w:sz w:val="24"/>
+          <w:szCs w:val="24"/>
+        </w:rPr>
+        <w:t>I am certain that my resume will give you a greater understanding of my qualifications for this exciting opportunity.</w:t>
       </w:r>
       <w:bookmarkStart w:id="0" w:name="_GoBack"/>
       <w:bookmarkEnd w:id="0"/>
@@ -332,24 +290,42 @@
       <w:pPr>
         <w:spacing w:line="240" w:lineRule="auto"/>
         <w:rPr>
-          <w:rFonts w:ascii="Times New Roman" w:hAnsi="Times New Roman" w:cs="Times New Roman"/>
-          <w:sz w:val="24"/>
-          <w:szCs w:val="24"/>
-        </w:rPr>
-      </w:pPr>
-    </w:p>
-    <w:p>
-      <w:pPr>
-        <w:spacing w:line="240" w:lineRule="auto"/>
-        <w:rPr>
-          <w:rFonts w:ascii="Times New Roman" w:hAnsi="Times New Roman" w:cs="Times New Roman"/>
-          <w:sz w:val="24"/>
-          <w:szCs w:val="24"/>
-        </w:rPr>
-      </w:pPr>
-      <w:r>
-        <w:rPr>
-          <w:rFonts w:ascii="Times New Roman" w:hAnsi="Times New Roman" w:cs="Times New Roman"/>
+          <w:rFonts w:cstheme="minorHAnsi"/>
+          <w:sz w:val="24"/>
+          <w:szCs w:val="24"/>
+        </w:rPr>
+      </w:pPr>
+      <w:r>
+        <w:rPr>
+          <w:rFonts w:cstheme="minorHAnsi"/>
+          <w:sz w:val="24"/>
+          <w:szCs w:val="24"/>
+        </w:rPr>
+        <w:t>I would greatly appreciate the opportunity to work with and learn from you and your talented team. I look forward to speaking with you soon.</w:t>
+      </w:r>
+    </w:p>
+    <w:p>
+      <w:pPr>
+        <w:spacing w:line="240" w:lineRule="auto"/>
+        <w:rPr>
+          <w:rFonts w:cstheme="minorHAnsi"/>
+          <w:sz w:val="24"/>
+          <w:szCs w:val="24"/>
+        </w:rPr>
+      </w:pPr>
+    </w:p>
+    <w:p>
+      <w:pPr>
+        <w:spacing w:line="240" w:lineRule="auto"/>
+        <w:rPr>
+          <w:rFonts w:cstheme="minorHAnsi"/>
+          <w:sz w:val="24"/>
+          <w:szCs w:val="24"/>
+        </w:rPr>
+      </w:pPr>
+      <w:r>
+        <w:rPr>
+          <w:rFonts w:cstheme="minorHAnsi"/>
           <w:sz w:val="24"/>
           <w:szCs w:val="24"/>
         </w:rPr>
@@ -360,13 +336,14 @@
       <w:pPr>
         <w:spacing w:line="240" w:lineRule="auto"/>
         <w:rPr>
+          <w:rFonts w:cstheme="minorHAnsi"/>
           <w:sz w:val="20"/>
           <w:szCs w:val="20"/>
         </w:rPr>
       </w:pPr>
       <w:r>
         <w:rPr>
-          <w:rFonts w:ascii="Times New Roman" w:hAnsi="Times New Roman" w:cs="Times New Roman"/>
+          <w:rFonts w:cstheme="minorHAnsi"/>
           <w:sz w:val="24"/>
           <w:szCs w:val="24"/>
         </w:rPr>
@@ -384,7 +361,7 @@
 </file>
 
 <file path=word/styles.xml><?xml version="1.0" encoding="utf-8"?>
-<w:styles xmlns:mc="http://schemas.openxmlformats.org/markup-compatibility/2006" xmlns:r="http://schemas.openxmlformats.org/officeDocument/2006/relationships" xmlns:w="http://schemas.openxmlformats.org/wordprocessingml/2006/main" xmlns:w14="http://schemas.microsoft.com/office/word/2010/wordml" xmlns:w15="http://schemas.microsoft.com/office/word/2012/wordml" mc:Ignorable="w14 w15">
+<w:styles xmlns:mc="http://schemas.openxmlformats.org/markup-compatibility/2006" xmlns:r="http://schemas.openxmlformats.org/officeDocument/2006/relationships" xmlns:w="http://schemas.openxmlformats.org/wordprocessingml/2006/main" xmlns:w14="http://schemas.microsoft.com/office/word/2010/wordml" xmlns:w15="http://schemas.microsoft.com/office/word/2012/wordml" xmlns:w16se="http://schemas.microsoft.com/office/word/2015/wordml/symex" mc:Ignorable="w14 w15 w16se">
   <w:docDefaults>
     <w:rPrDefault>
       <w:rPr>
@@ -400,7 +377,7 @@
       </w:pPr>
     </w:pPrDefault>
   </w:docDefaults>
-  <w:latentStyles w:defLockedState="0" w:defUIPriority="99" w:defSemiHidden="0" w:defUnhideWhenUsed="0" w:defQFormat="0" w:count="371">
+  <w:latentStyles w:defLockedState="0" w:defUIPriority="99" w:defSemiHidden="0" w:defUnhideWhenUsed="0" w:defQFormat="0" w:count="374">
     <w:lsdException w:name="Normal" w:uiPriority="0" w:qFormat="1"/>
     <w:lsdException w:name="heading 1" w:uiPriority="9" w:qFormat="1"/>
     <w:lsdException w:name="heading 2" w:semiHidden="1" w:uiPriority="9" w:unhideWhenUsed="1" w:qFormat="1"/>
@@ -506,7 +483,6 @@
     <w:lsdException w:name="HTML Sample" w:semiHidden="1" w:unhideWhenUsed="1"/>
     <w:lsdException w:name="HTML Typewriter" w:semiHidden="1" w:unhideWhenUsed="1"/>
     <w:lsdException w:name="HTML Variable" w:semiHidden="1" w:unhideWhenUsed="1"/>
-    <w:lsdException w:name="Normal Table" w:semiHidden="1" w:unhideWhenUsed="1"/>
     <w:lsdException w:name="annotation subject" w:semiHidden="1" w:unhideWhenUsed="1"/>
     <w:lsdException w:name="No List" w:semiHidden="1" w:unhideWhenUsed="1"/>
     <w:lsdException w:name="Outline List 1" w:semiHidden="1" w:unhideWhenUsed="1"/>
@@ -551,7 +527,6 @@
     <w:lsdException w:name="Table Professional" w:semiHidden="1" w:unhideWhenUsed="1"/>
     <w:lsdException w:name="Table Subtle 1" w:semiHidden="1" w:unhideWhenUsed="1"/>
     <w:lsdException w:name="Table Subtle 2" w:semiHidden="1" w:unhideWhenUsed="1"/>
-    <w:lsdException w:name="Table Web 1" w:semiHidden="1" w:unhideWhenUsed="1"/>
     <w:lsdException w:name="Table Web 2" w:semiHidden="1" w:unhideWhenUsed="1"/>
     <w:lsdException w:name="Table Web 3" w:semiHidden="1" w:unhideWhenUsed="1"/>
     <w:lsdException w:name="Balloon Text" w:semiHidden="1" w:unhideWhenUsed="1"/>
@@ -772,6 +747,9 @@
     <w:lsdException w:name="List Table 5 Dark Accent 6" w:uiPriority="50"/>
     <w:lsdException w:name="List Table 6 Colorful Accent 6" w:uiPriority="51"/>
     <w:lsdException w:name="List Table 7 Colorful Accent 6" w:uiPriority="52"/>
+    <w:lsdException w:name="Mention" w:semiHidden="1" w:unhideWhenUsed="1"/>
+    <w:lsdException w:name="Smart Hyperlink" w:semiHidden="1" w:unhideWhenUsed="1"/>
+    <w:lsdException w:name="Hashtag" w:semiHidden="1" w:unhideWhenUsed="1"/>
   </w:latentStyles>
   <w:style w:type="paragraph" w:default="1" w:styleId="Normal">
     <w:name w:val="Normal"/>

</xml_diff>